<commit_message>
Dublin bike scrpaer working
Weather remaining

Challenge: Auto increment for id_entry in dynamic data table preserves 
memory 

Check latest sql  db_25_2_1855.sql
</commit_message>
<xml_diff>
--- a/documentation/Personal report/Report_19200172.docx
+++ b/documentation/Personal report/Report_19200172.docx
@@ -70,13 +70,18 @@
         </w:numPr>
       </w:pPr>
       <w:r>
-        <w:t xml:space="preserve">Number: </w:t>
-      </w:r>
-      <w:bookmarkStart w:id="0" w:name="_Hlk33451075"/>
+        <w:t>n</w:t>
+      </w:r>
+      <w:bookmarkStart w:id="0" w:name="_GoBack"/>
+      <w:bookmarkEnd w:id="0"/>
+      <w:r>
+        <w:t xml:space="preserve">umber: </w:t>
+      </w:r>
+      <w:bookmarkStart w:id="1" w:name="_Hlk33451075"/>
       <w:r>
         <w:t xml:space="preserve"> small int (16 bit)</w:t>
       </w:r>
-      <w:bookmarkEnd w:id="0"/>
+      <w:bookmarkEnd w:id="1"/>
     </w:p>
     <w:p>
       <w:pPr>
@@ -86,18 +91,40 @@
           <w:numId w:val="1"/>
         </w:numPr>
       </w:pPr>
-      <w:proofErr w:type="spellStart"/>
-      <w:r>
-        <w:t>Contract_name</w:t>
-      </w:r>
-      <w:proofErr w:type="spellEnd"/>
-      <w:r>
-        <w:t xml:space="preserve">: </w:t>
+      <w:r>
+        <w:t>c</w:t>
+      </w:r>
+      <w:r>
+        <w:t xml:space="preserve">ontract_name: </w:t>
+      </w:r>
+      <w:r>
+        <w:t xml:space="preserve"> varchar</w:t>
+      </w:r>
+      <w:r>
+        <w:t>(32)</w:t>
       </w:r>
       <w:r>
         <w:t xml:space="preserve"> </w:t>
       </w:r>
       <w:r>
+        <w:t>world capitals names</w:t>
+      </w:r>
+    </w:p>
+    <w:p>
+      <w:pPr>
+        <w:pStyle w:val="ListParagraph"/>
+        <w:numPr>
+          <w:ilvl w:val="2"/>
+          <w:numId w:val="1"/>
+        </w:numPr>
+      </w:pPr>
+      <w:r>
+        <w:t>name:</w:t>
+      </w:r>
+      <w:r>
+        <w:t xml:space="preserve"> </w:t>
+      </w:r>
+      <w:r>
         <w:t>varchar</w:t>
       </w:r>
       <w:r>
@@ -107,7 +134,7 @@
         <w:t xml:space="preserve"> </w:t>
       </w:r>
       <w:r>
-        <w:t>world capitals names</w:t>
+        <w:t xml:space="preserve"> with reference to contract_name</w:t>
       </w:r>
     </w:p>
     <w:p>
@@ -119,60 +146,20 @@
         </w:numPr>
       </w:pPr>
       <w:r>
-        <w:t>name:</w:t>
+        <w:t xml:space="preserve">address: </w:t>
+      </w:r>
+      <w:r>
+        <w:t>varchar</w:t>
+      </w:r>
+      <w:r>
+        <w:t>(32)</w:t>
       </w:r>
       <w:r>
         <w:t xml:space="preserve"> </w:t>
       </w:r>
       <w:r>
-        <w:t>varchar</w:t>
-      </w:r>
-      <w:r>
-        <w:t>(32)</w:t>
-      </w:r>
-      <w:r>
-        <w:t xml:space="preserve"> </w:t>
-      </w:r>
-      <w:r>
-        <w:t xml:space="preserve"> with reference to </w:t>
-      </w:r>
-      <w:proofErr w:type="spellStart"/>
-      <w:r>
-        <w:t>contract_name</w:t>
-      </w:r>
-      <w:proofErr w:type="spellEnd"/>
-    </w:p>
-    <w:p>
-      <w:pPr>
-        <w:pStyle w:val="ListParagraph"/>
-        <w:numPr>
-          <w:ilvl w:val="2"/>
-          <w:numId w:val="1"/>
-        </w:numPr>
-      </w:pPr>
-      <w:r>
-        <w:t xml:space="preserve">address: </w:t>
-      </w:r>
-      <w:r>
-        <w:t>varchar</w:t>
-      </w:r>
-      <w:r>
-        <w:t>(32)</w:t>
-      </w:r>
-      <w:r>
-        <w:t xml:space="preserve"> </w:t>
-      </w:r>
-      <w:r>
-        <w:t xml:space="preserve">with reference to </w:t>
-      </w:r>
-      <w:proofErr w:type="spellStart"/>
-      <w:r>
-        <w:t>contract_</w:t>
-      </w:r>
-      <w:r>
-        <w:t>name</w:t>
-      </w:r>
-      <w:proofErr w:type="spellEnd"/>
+        <w:t>with reference to contract_name</w:t>
+      </w:r>
     </w:p>
     <w:p>
       <w:pPr>
@@ -260,19 +247,77 @@
           <w:numId w:val="1"/>
         </w:numPr>
       </w:pPr>
-      <w:proofErr w:type="spellStart"/>
-      <w:r>
-        <w:t>Lng</w:t>
-      </w:r>
-      <w:proofErr w:type="spellEnd"/>
-      <w:r>
-        <w:t>:</w:t>
+      <w:r>
+        <w:t>Lng:</w:t>
+      </w:r>
+      <w:r>
+        <w:t xml:space="preserve"> float(10,6)</w:t>
+      </w:r>
+    </w:p>
+    <w:p>
+      <w:pPr>
+        <w:pStyle w:val="ListParagraph"/>
+        <w:numPr>
+          <w:ilvl w:val="2"/>
+          <w:numId w:val="1"/>
+        </w:numPr>
+      </w:pPr>
+      <w:r>
+        <w:t>bonus:</w:t>
+      </w:r>
+      <w:r>
+        <w:t xml:space="preserve"> Boolean (auto formatted to TINYINT)</w:t>
+      </w:r>
+    </w:p>
+    <w:p>
+      <w:pPr>
+        <w:pStyle w:val="ListParagraph"/>
+        <w:numPr>
+          <w:ilvl w:val="2"/>
+          <w:numId w:val="1"/>
+        </w:numPr>
+      </w:pPr>
+      <w:r>
+        <w:t>Banking:</w:t>
+      </w:r>
+      <w:r>
+        <w:t xml:space="preserve"> Boolean (auto formatted to TINYINT)</w:t>
+      </w:r>
+    </w:p>
+    <w:p>
+      <w:pPr>
+        <w:pStyle w:val="ListParagraph"/>
+        <w:numPr>
+          <w:ilvl w:val="2"/>
+          <w:numId w:val="1"/>
+        </w:numPr>
+      </w:pPr>
+      <w:r>
+        <w:t xml:space="preserve">entry_timestamp: </w:t>
+      </w:r>
+      <w:r>
+        <w:t>timestamp</w:t>
       </w:r>
       <w:r>
         <w:t xml:space="preserve"> </w:t>
       </w:r>
       <w:r>
-        <w:t>float(10,6)</w:t>
+        <w:t>timestamp</w:t>
+      </w:r>
+      <w:r>
+        <w:t xml:space="preserve"> default value given [0000-00-00 00:00:00] not accepted </w:t>
+      </w:r>
+    </w:p>
+    <w:p>
+      <w:pPr>
+        <w:pStyle w:val="ListParagraph"/>
+        <w:numPr>
+          <w:ilvl w:val="1"/>
+          <w:numId w:val="1"/>
+        </w:numPr>
+      </w:pPr>
+      <w:r>
+        <w:t>Dynamic data</w:t>
       </w:r>
     </w:p>
     <w:p>
@@ -284,10 +329,10 @@
         </w:numPr>
       </w:pPr>
       <w:r>
-        <w:t>bonus:</w:t>
-      </w:r>
-      <w:r>
-        <w:t xml:space="preserve"> Boolean (auto formatted to TINYINT)</w:t>
+        <w:t>bike_stands</w:t>
+      </w:r>
+      <w:r>
+        <w:t>: small int (16 bit)</w:t>
       </w:r>
     </w:p>
     <w:p>
@@ -299,13 +344,66 @@
         </w:numPr>
       </w:pPr>
       <w:r>
-        <w:t>Banking:</w:t>
+        <w:t>available_bike_stands:</w:t>
+      </w:r>
+      <w:r>
+        <w:t xml:space="preserve"> small int (16 bit)</w:t>
+      </w:r>
+    </w:p>
+    <w:p>
+      <w:pPr>
+        <w:pStyle w:val="ListParagraph"/>
+        <w:numPr>
+          <w:ilvl w:val="2"/>
+          <w:numId w:val="1"/>
+        </w:numPr>
+      </w:pPr>
+      <w:r>
+        <w:t>available_bikes:</w:t>
+      </w:r>
+      <w:r>
+        <w:t xml:space="preserve"> small int (16 bit)</w:t>
+      </w:r>
+    </w:p>
+    <w:p>
+      <w:pPr>
+        <w:pStyle w:val="ListParagraph"/>
+        <w:numPr>
+          <w:ilvl w:val="2"/>
+          <w:numId w:val="1"/>
+        </w:numPr>
+      </w:pPr>
+      <w:r>
+        <w:t>status</w:t>
+      </w:r>
+      <w:r>
+        <w:t xml:space="preserve">: </w:t>
+      </w:r>
+      <w:bookmarkStart w:id="2" w:name="_Hlk33445749"/>
+      <w:r>
+        <w:t>varchar</w:t>
+      </w:r>
+      <w:bookmarkEnd w:id="2"/>
+      <w:r>
+        <w:t>(8) OPEN CLOSE</w:t>
+      </w:r>
+    </w:p>
+    <w:p>
+      <w:pPr>
+        <w:pStyle w:val="ListParagraph"/>
+        <w:numPr>
+          <w:ilvl w:val="2"/>
+          <w:numId w:val="1"/>
+        </w:numPr>
+      </w:pPr>
+      <w:r>
+        <w:t>last_update:</w:t>
       </w:r>
       <w:r>
         <w:t xml:space="preserve"> </w:t>
       </w:r>
       <w:r>
-        <w:t>Boolean (auto formatted to TINYINT)</w:t>
+        <w:t>timestamp</w:t>
       </w:r>
     </w:p>
     <w:p>
@@ -316,171 +414,8 @@
           <w:numId w:val="1"/>
         </w:numPr>
       </w:pPr>
-      <w:proofErr w:type="spellStart"/>
-      <w:r>
-        <w:t>entry_timestamp</w:t>
-      </w:r>
-      <w:proofErr w:type="spellEnd"/>
-      <w:r>
-        <w:t>:</w:t>
-      </w:r>
-      <w:r>
-        <w:t xml:space="preserve"> </w:t>
-      </w:r>
-      <w:r>
-        <w:t>timestamp</w:t>
-      </w:r>
-      <w:r>
-        <w:t xml:space="preserve"> </w:t>
-      </w:r>
-      <w:proofErr w:type="spellStart"/>
-      <w:r>
-        <w:t>timestamp</w:t>
-      </w:r>
-      <w:proofErr w:type="spellEnd"/>
-      <w:r>
-        <w:t xml:space="preserve"> default value given [0000-00-00 00:00:00] not accepted </w:t>
-      </w:r>
-    </w:p>
-    <w:p>
-      <w:pPr>
-        <w:pStyle w:val="ListParagraph"/>
-        <w:numPr>
-          <w:ilvl w:val="1"/>
-          <w:numId w:val="1"/>
-        </w:numPr>
-      </w:pPr>
-      <w:r>
-        <w:t>Dynamic data</w:t>
-      </w:r>
-    </w:p>
-    <w:p>
-      <w:pPr>
-        <w:pStyle w:val="ListParagraph"/>
-        <w:numPr>
-          <w:ilvl w:val="2"/>
-          <w:numId w:val="1"/>
-        </w:numPr>
-      </w:pPr>
-      <w:proofErr w:type="spellStart"/>
-      <w:r>
-        <w:t>bike_stands</w:t>
-      </w:r>
-      <w:proofErr w:type="spellEnd"/>
-      <w:r>
-        <w:t xml:space="preserve">: </w:t>
-      </w:r>
-      <w:r>
-        <w:t>small int (16 bit)</w:t>
-      </w:r>
-    </w:p>
-    <w:p>
-      <w:pPr>
-        <w:pStyle w:val="ListParagraph"/>
-        <w:numPr>
-          <w:ilvl w:val="2"/>
-          <w:numId w:val="1"/>
-        </w:numPr>
-      </w:pPr>
-      <w:proofErr w:type="spellStart"/>
-      <w:r>
-        <w:t>available_bike_stands</w:t>
-      </w:r>
-      <w:proofErr w:type="spellEnd"/>
-      <w:r>
-        <w:t>:</w:t>
-      </w:r>
-      <w:r>
-        <w:t xml:space="preserve"> </w:t>
-      </w:r>
-      <w:r>
-        <w:t>small int (16 bit)</w:t>
-      </w:r>
-    </w:p>
-    <w:p>
-      <w:pPr>
-        <w:pStyle w:val="ListParagraph"/>
-        <w:numPr>
-          <w:ilvl w:val="2"/>
-          <w:numId w:val="1"/>
-        </w:numPr>
-      </w:pPr>
-      <w:proofErr w:type="spellStart"/>
-      <w:r>
-        <w:t>available_bikes</w:t>
-      </w:r>
-      <w:proofErr w:type="spellEnd"/>
-      <w:r>
-        <w:t>:</w:t>
-      </w:r>
-      <w:r>
-        <w:t xml:space="preserve"> </w:t>
-      </w:r>
-      <w:r>
-        <w:t>small int (16 bit)</w:t>
-      </w:r>
-    </w:p>
-    <w:p>
-      <w:pPr>
-        <w:pStyle w:val="ListParagraph"/>
-        <w:numPr>
-          <w:ilvl w:val="2"/>
-          <w:numId w:val="1"/>
-        </w:numPr>
-      </w:pPr>
-      <w:r>
-        <w:t>status</w:t>
-      </w:r>
-      <w:r>
-        <w:t xml:space="preserve">: </w:t>
-      </w:r>
-      <w:bookmarkStart w:id="1" w:name="_Hlk33445749"/>
-      <w:r>
-        <w:t>varchar</w:t>
-      </w:r>
-      <w:bookmarkEnd w:id="1"/>
-      <w:r>
-        <w:t>(8) OPEN CLOSE</w:t>
-      </w:r>
-    </w:p>
-    <w:p>
-      <w:pPr>
-        <w:pStyle w:val="ListParagraph"/>
-        <w:numPr>
-          <w:ilvl w:val="2"/>
-          <w:numId w:val="1"/>
-        </w:numPr>
-      </w:pPr>
-      <w:proofErr w:type="spellStart"/>
-      <w:r>
-        <w:t>last_update</w:t>
-      </w:r>
-      <w:proofErr w:type="spellEnd"/>
-      <w:r>
-        <w:t>:</w:t>
-      </w:r>
-      <w:r>
-        <w:t xml:space="preserve"> </w:t>
-      </w:r>
-      <w:r>
-        <w:t>timestamp</w:t>
-      </w:r>
-    </w:p>
-    <w:p>
-      <w:pPr>
-        <w:pStyle w:val="ListParagraph"/>
-        <w:numPr>
-          <w:ilvl w:val="2"/>
-          <w:numId w:val="1"/>
-        </w:numPr>
-      </w:pPr>
-      <w:proofErr w:type="spellStart"/>
-      <w:r>
-        <w:t>entry_timestamp</w:t>
-      </w:r>
-      <w:proofErr w:type="spellEnd"/>
-      <w:r>
-        <w:t>:</w:t>
+      <w:r>
+        <w:t>entry_timestamp:</w:t>
       </w:r>
       <w:r>
         <w:t xml:space="preserve"> </w:t>
@@ -523,11 +458,9 @@
           <w:numId w:val="1"/>
         </w:numPr>
       </w:pPr>
-      <w:proofErr w:type="spellStart"/>
       <w:r>
         <w:t>coord</w:t>
       </w:r>
-      <w:proofErr w:type="spellEnd"/>
     </w:p>
     <w:p>
       <w:pPr>
@@ -537,19 +470,56 @@
           <w:numId w:val="1"/>
         </w:numPr>
       </w:pPr>
-      <w:proofErr w:type="spellStart"/>
-      <w:r>
-        <w:t>coord.lon</w:t>
-      </w:r>
-      <w:proofErr w:type="spellEnd"/>
-      <w:r>
-        <w:t> City geo location, longitude</w:t>
+      <w:r>
+        <w:t>coord.lon City geo location, longitude</w:t>
+      </w:r>
+      <w:r>
+        <w:t xml:space="preserve"> float(10,6)  </w:t>
+      </w:r>
+    </w:p>
+    <w:p>
+      <w:pPr>
+        <w:pStyle w:val="ListParagraph"/>
+        <w:numPr>
+          <w:ilvl w:val="3"/>
+          <w:numId w:val="1"/>
+        </w:numPr>
+      </w:pPr>
+      <w:r>
+        <w:t>coord.lat City geo location, latitude</w:t>
+      </w:r>
+      <w:r>
+        <w:t xml:space="preserve"> float(10,6)  </w:t>
+      </w:r>
+    </w:p>
+    <w:p>
+      <w:pPr>
+        <w:pStyle w:val="ListParagraph"/>
+        <w:numPr>
+          <w:ilvl w:val="2"/>
+          <w:numId w:val="1"/>
+        </w:numPr>
+      </w:pPr>
+      <w:r>
+        <w:t>weather (more info Weather condition codes)</w:t>
+      </w:r>
+    </w:p>
+    <w:p>
+      <w:pPr>
+        <w:pStyle w:val="ListParagraph"/>
+        <w:numPr>
+          <w:ilvl w:val="3"/>
+          <w:numId w:val="1"/>
+        </w:numPr>
+      </w:pPr>
+      <w:r>
+        <w:t>weather.id Weather condition id</w:t>
       </w:r>
       <w:r>
         <w:t xml:space="preserve"> </w:t>
       </w:r>
       <w:r>
-        <w:t xml:space="preserve">float(10,6)  </w:t>
+        <w:t>small int (16 bit)</w:t>
       </w:r>
     </w:p>
     <w:p>
@@ -560,19 +530,44 @@
           <w:numId w:val="1"/>
         </w:numPr>
       </w:pPr>
-      <w:proofErr w:type="spellStart"/>
-      <w:r>
-        <w:t>coord.lat</w:t>
-      </w:r>
-      <w:proofErr w:type="spellEnd"/>
-      <w:r>
-        <w:t> City geo location, latitude</w:t>
+      <w:r>
+        <w:t>weather.main Group of weather parameters (Rain, Snow, Extreme etc.)</w:t>
+      </w:r>
+      <w:r>
+        <w:t xml:space="preserve"> varchar(16)</w:t>
+      </w:r>
+    </w:p>
+    <w:p>
+      <w:pPr>
+        <w:pStyle w:val="ListParagraph"/>
+        <w:numPr>
+          <w:ilvl w:val="3"/>
+          <w:numId w:val="1"/>
+        </w:numPr>
+      </w:pPr>
+      <w:r>
+        <w:t>weather.description Weather condition within the group. You can get the output in your language. </w:t>
+      </w:r>
+      <w:r>
+        <w:t xml:space="preserve">varchar(32) </w:t>
+      </w:r>
+    </w:p>
+    <w:p>
+      <w:pPr>
+        <w:pStyle w:val="ListParagraph"/>
+        <w:numPr>
+          <w:ilvl w:val="3"/>
+          <w:numId w:val="1"/>
+        </w:numPr>
+      </w:pPr>
+      <w:r>
+        <w:t>weather.icon Weather icon id</w:t>
       </w:r>
       <w:r>
         <w:t xml:space="preserve"> </w:t>
       </w:r>
       <w:r>
-        <w:t xml:space="preserve">float(10,6)  </w:t>
+        <w:t>varchar(16)</w:t>
       </w:r>
     </w:p>
     <w:p>
@@ -584,7 +579,22 @@
         </w:numPr>
       </w:pPr>
       <w:r>
-        <w:t>weather (more info Weather condition codes)</w:t>
+        <w:t>base Internal parameter</w:t>
+      </w:r>
+      <w:r>
+        <w:t xml:space="preserve"> varchar(16)</w:t>
+      </w:r>
+    </w:p>
+    <w:p>
+      <w:pPr>
+        <w:pStyle w:val="ListParagraph"/>
+        <w:numPr>
+          <w:ilvl w:val="2"/>
+          <w:numId w:val="1"/>
+        </w:numPr>
+      </w:pPr>
+      <w:r>
+        <w:t>main</w:t>
       </w:r>
     </w:p>
     <w:p>
@@ -596,13 +606,10 @@
         </w:numPr>
       </w:pPr>
       <w:r>
-        <w:t>weather.id Weather condition id</w:t>
-      </w:r>
-      <w:r>
-        <w:t xml:space="preserve"> </w:t>
-      </w:r>
-      <w:r>
-        <w:t>small int (16 bit)</w:t>
+        <w:t>main.temp Temperature. Unit Default: Kelvin, Metric: Celsius, Imperial: Fahrenheit.</w:t>
+      </w:r>
+      <w:r>
+        <w:t xml:space="preserve"> float(5,2)</w:t>
       </w:r>
     </w:p>
     <w:p>
@@ -613,25 +620,11 @@
           <w:numId w:val="1"/>
         </w:numPr>
       </w:pPr>
-      <w:proofErr w:type="spellStart"/>
-      <w:r>
-        <w:t>weather.main</w:t>
-      </w:r>
-      <w:proofErr w:type="spellEnd"/>
-      <w:r>
-        <w:t> Group of weather parameters (Rain, Snow, Extreme etc.)</w:t>
-      </w:r>
-      <w:r>
-        <w:t xml:space="preserve"> </w:t>
-      </w:r>
-      <w:r>
-        <w:t>varchar(</w:t>
-      </w:r>
-      <w:r>
-        <w:t>16</w:t>
-      </w:r>
-      <w:r>
-        <w:t>)</w:t>
+      <w:r>
+        <w:t>main.feels_like Temperature. This temperature parameter accounts for the human perception of weather. Unit Default: Kelvin, Metric: Celsius, Imperial: Fahrenheit.</w:t>
+      </w:r>
+      <w:r>
+        <w:t xml:space="preserve"> float(5,2)</w:t>
       </w:r>
     </w:p>
     <w:p>
@@ -642,25 +635,12 @@
           <w:numId w:val="1"/>
         </w:numPr>
       </w:pPr>
-      <w:proofErr w:type="spellStart"/>
-      <w:r>
-        <w:t>weather.description</w:t>
-      </w:r>
-      <w:proofErr w:type="spellEnd"/>
-      <w:r>
-        <w:t> Weather condition within the group. You can get the output in your language. </w:t>
-      </w:r>
-      <w:r>
-        <w:t>varchar(</w:t>
-      </w:r>
-      <w:r>
-        <w:t>32</w:t>
-      </w:r>
-      <w:r>
-        <w:t>)</w:t>
-      </w:r>
-      <w:r>
-        <w:t xml:space="preserve"> </w:t>
+      <w:r>
+        <w:lastRenderedPageBreak/>
+        <w:t>main.pressure Atmospheric pressure (on the sea level, if there is no sea_level or grnd_level data), hPa</w:t>
+      </w:r>
+      <w:r>
+        <w:t xml:space="preserve"> SMALLINT</w:t>
       </w:r>
     </w:p>
     <w:p>
@@ -671,19 +651,71 @@
           <w:numId w:val="1"/>
         </w:numPr>
       </w:pPr>
-      <w:proofErr w:type="spellStart"/>
-      <w:r>
-        <w:t>weather.icon</w:t>
-      </w:r>
-      <w:proofErr w:type="spellEnd"/>
-      <w:r>
-        <w:t> Weather icon id</w:t>
-      </w:r>
-      <w:r>
-        <w:t xml:space="preserve"> </w:t>
-      </w:r>
-      <w:r>
-        <w:t>varchar(16)</w:t>
+      <w:r>
+        <w:t>main.humidity Humidity, %</w:t>
+      </w:r>
+      <w:r>
+        <w:t xml:space="preserve"> SMALLINT</w:t>
+      </w:r>
+    </w:p>
+    <w:p>
+      <w:pPr>
+        <w:pStyle w:val="ListParagraph"/>
+        <w:numPr>
+          <w:ilvl w:val="3"/>
+          <w:numId w:val="1"/>
+        </w:numPr>
+      </w:pPr>
+      <w:r>
+        <w:t>main.temp_min Minimum temperature at the moment. This is deviation from current temp that is possible for large cities and megalopolises geographically expanded (use these parameter optionally). Unit Default: Kelvin, Metric: Celsius, Imperial: Fahrenheit.</w:t>
+      </w:r>
+      <w:r>
+        <w:t xml:space="preserve"> float(5,2)</w:t>
+      </w:r>
+    </w:p>
+    <w:p>
+      <w:pPr>
+        <w:pStyle w:val="ListParagraph"/>
+        <w:numPr>
+          <w:ilvl w:val="3"/>
+          <w:numId w:val="1"/>
+        </w:numPr>
+      </w:pPr>
+      <w:r>
+        <w:t>main.temp_max Maximum temperature at the moment. This is deviation from current temp that is possible for large cities and megalopolises geographically expanded (use these parameter optionally). Unit Default: Kelvin, Metric: Celsius, Imperial: Fahrenheit.</w:t>
+      </w:r>
+      <w:r>
+        <w:t xml:space="preserve"> float(5,2)</w:t>
+      </w:r>
+    </w:p>
+    <w:p>
+      <w:pPr>
+        <w:pStyle w:val="ListParagraph"/>
+        <w:numPr>
+          <w:ilvl w:val="3"/>
+          <w:numId w:val="1"/>
+        </w:numPr>
+      </w:pPr>
+      <w:r>
+        <w:t>main.sea_level Atmospheric pressure on the sea level, hPa</w:t>
+      </w:r>
+      <w:r>
+        <w:t xml:space="preserve"> SMALLINT</w:t>
+      </w:r>
+    </w:p>
+    <w:p>
+      <w:pPr>
+        <w:pStyle w:val="ListParagraph"/>
+        <w:numPr>
+          <w:ilvl w:val="3"/>
+          <w:numId w:val="1"/>
+        </w:numPr>
+      </w:pPr>
+      <w:r>
+        <w:t>main.grnd_level Atmospheric pressure on the ground level, hPa</w:t>
+      </w:r>
+      <w:r>
+        <w:t xml:space="preserve"> SMALLINT</w:t>
       </w:r>
     </w:p>
     <w:p>
@@ -695,10 +727,37 @@
         </w:numPr>
       </w:pPr>
       <w:r>
-        <w:t>base Internal parameter</w:t>
-      </w:r>
-      <w:r>
-        <w:t xml:space="preserve"> varchar(16)</w:t>
+        <w:t>wind</w:t>
+      </w:r>
+    </w:p>
+    <w:p>
+      <w:pPr>
+        <w:pStyle w:val="ListParagraph"/>
+        <w:numPr>
+          <w:ilvl w:val="3"/>
+          <w:numId w:val="1"/>
+        </w:numPr>
+      </w:pPr>
+      <w:r>
+        <w:t>wind.speed Wind speed. Unit Default: meter/sec, Metric: meter/sec, Imperial: miles/hour.</w:t>
+      </w:r>
+      <w:r>
+        <w:t xml:space="preserve"> float(5,2)</w:t>
+      </w:r>
+    </w:p>
+    <w:p>
+      <w:pPr>
+        <w:pStyle w:val="ListParagraph"/>
+        <w:numPr>
+          <w:ilvl w:val="3"/>
+          <w:numId w:val="1"/>
+        </w:numPr>
+      </w:pPr>
+      <w:r>
+        <w:t>wind.deg Wind direction, degrees (meteorological)</w:t>
+      </w:r>
+      <w:r>
+        <w:t xml:space="preserve"> SMALLINT</w:t>
       </w:r>
     </w:p>
     <w:p>
@@ -710,7 +769,7 @@
         </w:numPr>
       </w:pPr>
       <w:r>
-        <w:t>main</w:t>
+        <w:t>clouds</w:t>
       </w:r>
     </w:p>
     <w:p>
@@ -721,19 +780,35 @@
           <w:numId w:val="1"/>
         </w:numPr>
       </w:pPr>
-      <w:proofErr w:type="spellStart"/>
-      <w:r>
-        <w:t>main.temp</w:t>
-      </w:r>
-      <w:proofErr w:type="spellEnd"/>
-      <w:r>
-        <w:t> Temperature. Unit Default: Kelvin, Metric: Celsius, Imperial: Fahrenheit.</w:t>
-      </w:r>
-      <w:r>
-        <w:t xml:space="preserve"> </w:t>
-      </w:r>
-      <w:r>
-        <w:t>float(5,2)</w:t>
+      <w:r>
+        <w:t>clouds.all Cloudiness, %</w:t>
+      </w:r>
+      <w:r>
+        <w:t xml:space="preserve"> SMALLINT</w:t>
+      </w:r>
+    </w:p>
+    <w:p>
+      <w:pPr>
+        <w:pStyle w:val="ListParagraph"/>
+        <w:numPr>
+          <w:ilvl w:val="2"/>
+          <w:numId w:val="1"/>
+        </w:numPr>
+      </w:pPr>
+      <w:r>
+        <w:t>Visibility SMALLINT</w:t>
+      </w:r>
+    </w:p>
+    <w:p>
+      <w:pPr>
+        <w:pStyle w:val="ListParagraph"/>
+        <w:numPr>
+          <w:ilvl w:val="2"/>
+          <w:numId w:val="1"/>
+        </w:numPr>
+      </w:pPr>
+      <w:r>
+        <w:t>rain</w:t>
       </w:r>
     </w:p>
     <w:p>
@@ -744,19 +819,11 @@
           <w:numId w:val="1"/>
         </w:numPr>
       </w:pPr>
-      <w:proofErr w:type="spellStart"/>
-      <w:r>
-        <w:t>main.feels_like</w:t>
-      </w:r>
-      <w:proofErr w:type="spellEnd"/>
-      <w:r>
-        <w:t> Temperature. This temperature parameter accounts for the human perception of weather. Unit Default: Kelvin, Metric: Celsius, Imperial: Fahrenheit.</w:t>
-      </w:r>
-      <w:r>
-        <w:t xml:space="preserve"> </w:t>
-      </w:r>
-      <w:r>
-        <w:t>float(5,2)</w:t>
+      <w:r>
+        <w:t>rain.1h Rain volume for the last 1 hour, mm</w:t>
+      </w:r>
+      <w:r>
+        <w:t xml:space="preserve"> float(5,2)</w:t>
       </w:r>
     </w:p>
     <w:p>
@@ -767,41 +834,93 @@
           <w:numId w:val="1"/>
         </w:numPr>
       </w:pPr>
-      <w:proofErr w:type="spellStart"/>
-      <w:r>
-        <w:lastRenderedPageBreak/>
-        <w:t>main.pressure</w:t>
-      </w:r>
-      <w:proofErr w:type="spellEnd"/>
-      <w:r>
-        <w:t> A</w:t>
-      </w:r>
-      <w:bookmarkStart w:id="2" w:name="_GoBack"/>
-      <w:bookmarkEnd w:id="2"/>
-      <w:r>
-        <w:t xml:space="preserve">tmospheric pressure (on the sea level, if there is no </w:t>
-      </w:r>
-      <w:proofErr w:type="spellStart"/>
-      <w:r>
-        <w:t>sea_level</w:t>
-      </w:r>
-      <w:proofErr w:type="spellEnd"/>
-      <w:r>
-        <w:t xml:space="preserve"> or </w:t>
-      </w:r>
-      <w:proofErr w:type="spellStart"/>
-      <w:r>
-        <w:t>grnd_level</w:t>
-      </w:r>
-      <w:proofErr w:type="spellEnd"/>
-      <w:r>
-        <w:t xml:space="preserve"> data), </w:t>
-      </w:r>
-      <w:proofErr w:type="spellStart"/>
-      <w:r>
-        <w:t>hPa</w:t>
-      </w:r>
-      <w:proofErr w:type="spellEnd"/>
+      <w:r>
+        <w:t>rain.3h Rain volume for the last 3 hours, mm</w:t>
+      </w:r>
+      <w:r>
+        <w:t xml:space="preserve"> float(5,2)</w:t>
+      </w:r>
+    </w:p>
+    <w:p>
+      <w:pPr>
+        <w:pStyle w:val="ListParagraph"/>
+        <w:numPr>
+          <w:ilvl w:val="2"/>
+          <w:numId w:val="1"/>
+        </w:numPr>
+      </w:pPr>
+      <w:r>
+        <w:t>snow</w:t>
+      </w:r>
+    </w:p>
+    <w:p>
+      <w:pPr>
+        <w:pStyle w:val="ListParagraph"/>
+        <w:numPr>
+          <w:ilvl w:val="3"/>
+          <w:numId w:val="1"/>
+        </w:numPr>
+      </w:pPr>
+      <w:r>
+        <w:t>snow.1h Snow volume for the last 1 hour, mm</w:t>
+      </w:r>
+      <w:r>
+        <w:t xml:space="preserve"> float(5,2)</w:t>
+      </w:r>
+    </w:p>
+    <w:p>
+      <w:pPr>
+        <w:pStyle w:val="ListParagraph"/>
+        <w:numPr>
+          <w:ilvl w:val="3"/>
+          <w:numId w:val="1"/>
+        </w:numPr>
+      </w:pPr>
+      <w:r>
+        <w:t>snow.3h Snow volume for the last 3 hours, mm</w:t>
+      </w:r>
+      <w:r>
+        <w:t xml:space="preserve"> float(5,2)</w:t>
+      </w:r>
+    </w:p>
+    <w:p>
+      <w:pPr>
+        <w:pStyle w:val="ListParagraph"/>
+        <w:numPr>
+          <w:ilvl w:val="2"/>
+          <w:numId w:val="1"/>
+        </w:numPr>
+      </w:pPr>
+      <w:r>
+        <w:t>dt Time of data calculation, unix, UTC</w:t>
+      </w:r>
+      <w:r>
+        <w:t xml:space="preserve"> TIMESTAMP</w:t>
+      </w:r>
+    </w:p>
+    <w:p>
+      <w:pPr>
+        <w:pStyle w:val="ListParagraph"/>
+        <w:numPr>
+          <w:ilvl w:val="2"/>
+          <w:numId w:val="1"/>
+        </w:numPr>
+      </w:pPr>
+      <w:r>
+        <w:t>sys</w:t>
+      </w:r>
+    </w:p>
+    <w:p>
+      <w:pPr>
+        <w:pStyle w:val="ListParagraph"/>
+        <w:numPr>
+          <w:ilvl w:val="3"/>
+          <w:numId w:val="1"/>
+        </w:numPr>
+      </w:pPr>
+      <w:r>
+        <w:t>sys.type Internal parameter</w:t>
+      </w:r>
       <w:r>
         <w:t xml:space="preserve"> SMALLINT</w:t>
       </w:r>
@@ -814,19 +933,11 @@
           <w:numId w:val="1"/>
         </w:numPr>
       </w:pPr>
-      <w:proofErr w:type="spellStart"/>
-      <w:r>
-        <w:t>main.humidity</w:t>
-      </w:r>
-      <w:proofErr w:type="spellEnd"/>
-      <w:r>
-        <w:t> Humidity, %</w:t>
-      </w:r>
-      <w:r>
-        <w:t xml:space="preserve"> </w:t>
-      </w:r>
-      <w:r>
-        <w:t>SMALLINT</w:t>
+      <w:r>
+        <w:t>sys.id Internal parameter</w:t>
+      </w:r>
+      <w:r>
+        <w:t xml:space="preserve"> SMALLINT</w:t>
       </w:r>
     </w:p>
     <w:p>
@@ -837,19 +948,11 @@
           <w:numId w:val="1"/>
         </w:numPr>
       </w:pPr>
-      <w:proofErr w:type="spellStart"/>
-      <w:r>
-        <w:t>main.temp_min</w:t>
-      </w:r>
-      <w:proofErr w:type="spellEnd"/>
-      <w:r>
-        <w:t> Minimum temperature at the moment. This is deviation from current temp that is possible for large cities and megalopolises geographically expanded (use these parameter optionally). Unit Default: Kelvin, Metric: Celsius, Imperial: Fahrenheit.</w:t>
-      </w:r>
-      <w:r>
-        <w:t xml:space="preserve"> </w:t>
-      </w:r>
-      <w:r>
-        <w:t>float(5,2)</w:t>
+      <w:r>
+        <w:t>sys.message Internal parameter</w:t>
+      </w:r>
+      <w:r>
+        <w:t xml:space="preserve"> varchar(8)</w:t>
       </w:r>
     </w:p>
     <w:p>
@@ -860,19 +963,11 @@
           <w:numId w:val="1"/>
         </w:numPr>
       </w:pPr>
-      <w:proofErr w:type="spellStart"/>
-      <w:r>
-        <w:t>main.temp_max</w:t>
-      </w:r>
-      <w:proofErr w:type="spellEnd"/>
-      <w:r>
-        <w:t> Maximum temperature at the moment. This is deviation from current temp that is possible for large cities and megalopolises geographically expanded (use these parameter optionally). Unit Default: Kelvin, Metric: Celsius, Imperial: Fahrenheit.</w:t>
-      </w:r>
-      <w:r>
-        <w:t xml:space="preserve"> </w:t>
-      </w:r>
-      <w:r>
-        <w:t>float(5,2)</w:t>
+      <w:r>
+        <w:t>sys.country Country code (GB, JP etc.)</w:t>
+      </w:r>
+      <w:r>
+        <w:t xml:space="preserve"> varchar(8)</w:t>
       </w:r>
     </w:p>
     <w:p>
@@ -883,24 +978,11 @@
           <w:numId w:val="1"/>
         </w:numPr>
       </w:pPr>
-      <w:proofErr w:type="spellStart"/>
-      <w:r>
-        <w:t>main.sea_level</w:t>
-      </w:r>
-      <w:proofErr w:type="spellEnd"/>
-      <w:r>
-        <w:t xml:space="preserve"> Atmospheric pressure on the sea level, </w:t>
-      </w:r>
-      <w:proofErr w:type="spellStart"/>
-      <w:r>
-        <w:t>hPa</w:t>
-      </w:r>
-      <w:proofErr w:type="spellEnd"/>
-      <w:r>
-        <w:t xml:space="preserve"> </w:t>
-      </w:r>
-      <w:r>
-        <w:t>SMALLINT</w:t>
+      <w:r>
+        <w:t>sys.sunrise Sunrise time, unix, UTC</w:t>
+      </w:r>
+      <w:r>
+        <w:t xml:space="preserve"> TIMESTAMP</w:t>
       </w:r>
     </w:p>
     <w:p>
@@ -911,24 +993,11 @@
           <w:numId w:val="1"/>
         </w:numPr>
       </w:pPr>
-      <w:proofErr w:type="spellStart"/>
-      <w:r>
-        <w:t>main.grnd_level</w:t>
-      </w:r>
-      <w:proofErr w:type="spellEnd"/>
-      <w:r>
-        <w:t xml:space="preserve"> Atmospheric pressure on the ground level, </w:t>
-      </w:r>
-      <w:proofErr w:type="spellStart"/>
-      <w:r>
-        <w:t>hPa</w:t>
-      </w:r>
-      <w:proofErr w:type="spellEnd"/>
-      <w:r>
-        <w:t xml:space="preserve"> </w:t>
-      </w:r>
-      <w:r>
-        <w:t>SMALLINT</w:t>
+      <w:r>
+        <w:t>sys.sunset Sunset time, unix, UTC</w:t>
+      </w:r>
+      <w:r>
+        <w:t xml:space="preserve"> TIMESTAMP</w:t>
       </w:r>
     </w:p>
     <w:p>
@@ -940,53 +1009,10 @@
         </w:numPr>
       </w:pPr>
       <w:r>
-        <w:t>wind</w:t>
-      </w:r>
-    </w:p>
-    <w:p>
-      <w:pPr>
-        <w:pStyle w:val="ListParagraph"/>
-        <w:numPr>
-          <w:ilvl w:val="3"/>
-          <w:numId w:val="1"/>
-        </w:numPr>
-      </w:pPr>
-      <w:proofErr w:type="spellStart"/>
-      <w:r>
-        <w:t>wind.speed</w:t>
-      </w:r>
-      <w:proofErr w:type="spellEnd"/>
-      <w:r>
-        <w:t> Wind speed. Unit Default: meter/sec, Metric: meter/sec, Imperial: miles/hour.</w:t>
-      </w:r>
-      <w:r>
-        <w:t xml:space="preserve"> </w:t>
-      </w:r>
-      <w:r>
-        <w:t>float(5,2)</w:t>
-      </w:r>
-    </w:p>
-    <w:p>
-      <w:pPr>
-        <w:pStyle w:val="ListParagraph"/>
-        <w:numPr>
-          <w:ilvl w:val="3"/>
-          <w:numId w:val="1"/>
-        </w:numPr>
-      </w:pPr>
-      <w:proofErr w:type="spellStart"/>
-      <w:r>
-        <w:t>wind.deg</w:t>
-      </w:r>
-      <w:proofErr w:type="spellEnd"/>
-      <w:r>
-        <w:t> Wind direction, degrees (meteorological)</w:t>
-      </w:r>
-      <w:r>
-        <w:t xml:space="preserve"> </w:t>
-      </w:r>
-      <w:r>
-        <w:t>SMALLINT</w:t>
+        <w:t>timezone Shift in seconds from UTC</w:t>
+      </w:r>
+      <w:r>
+        <w:t xml:space="preserve"> TIMESTAMP</w:t>
       </w:r>
     </w:p>
     <w:p>
@@ -998,27 +1024,10 @@
         </w:numPr>
       </w:pPr>
       <w:r>
-        <w:t>clouds</w:t>
-      </w:r>
-    </w:p>
-    <w:p>
-      <w:pPr>
-        <w:pStyle w:val="ListParagraph"/>
-        <w:numPr>
-          <w:ilvl w:val="3"/>
-          <w:numId w:val="1"/>
-        </w:numPr>
-      </w:pPr>
-      <w:proofErr w:type="spellStart"/>
-      <w:r>
-        <w:t>clouds.all</w:t>
-      </w:r>
-      <w:proofErr w:type="spellEnd"/>
-      <w:r>
-        <w:t> Cloudiness, %</w:t>
-      </w:r>
-      <w:r>
-        <w:t xml:space="preserve"> SMALLINT</w:t>
+        <w:t>id City ID</w:t>
+      </w:r>
+      <w:r>
+        <w:t xml:space="preserve"> varchar(16) </w:t>
       </w:r>
     </w:p>
     <w:p>
@@ -1030,349 +1039,10 @@
         </w:numPr>
       </w:pPr>
       <w:r>
-        <w:t>Visibility SMALLINT</w:t>
-      </w:r>
-    </w:p>
-    <w:p>
-      <w:pPr>
-        <w:pStyle w:val="ListParagraph"/>
-        <w:numPr>
-          <w:ilvl w:val="2"/>
-          <w:numId w:val="1"/>
-        </w:numPr>
-      </w:pPr>
-      <w:r>
-        <w:t>rain</w:t>
-      </w:r>
-    </w:p>
-    <w:p>
-      <w:pPr>
-        <w:pStyle w:val="ListParagraph"/>
-        <w:numPr>
-          <w:ilvl w:val="3"/>
-          <w:numId w:val="1"/>
-        </w:numPr>
-      </w:pPr>
-      <w:r>
-        <w:t>rain.1h Rain volume for the last 1 hour, mm</w:t>
-      </w:r>
-      <w:r>
-        <w:t xml:space="preserve"> </w:t>
-      </w:r>
-      <w:r>
-        <w:t>float(5,2)</w:t>
-      </w:r>
-    </w:p>
-    <w:p>
-      <w:pPr>
-        <w:pStyle w:val="ListParagraph"/>
-        <w:numPr>
-          <w:ilvl w:val="3"/>
-          <w:numId w:val="1"/>
-        </w:numPr>
-      </w:pPr>
-      <w:r>
-        <w:t>rain.3h Rain volume for the last 3 hours, mm</w:t>
-      </w:r>
-      <w:r>
-        <w:t xml:space="preserve"> </w:t>
-      </w:r>
-      <w:r>
-        <w:t>float(5,2)</w:t>
-      </w:r>
-    </w:p>
-    <w:p>
-      <w:pPr>
-        <w:pStyle w:val="ListParagraph"/>
-        <w:numPr>
-          <w:ilvl w:val="2"/>
-          <w:numId w:val="1"/>
-        </w:numPr>
-      </w:pPr>
-      <w:r>
-        <w:t>snow</w:t>
-      </w:r>
-    </w:p>
-    <w:p>
-      <w:pPr>
-        <w:pStyle w:val="ListParagraph"/>
-        <w:numPr>
-          <w:ilvl w:val="3"/>
-          <w:numId w:val="1"/>
-        </w:numPr>
-      </w:pPr>
-      <w:r>
-        <w:t>snow.1h Snow volume for the last 1 hour, mm</w:t>
-      </w:r>
-      <w:r>
-        <w:t xml:space="preserve"> </w:t>
-      </w:r>
-      <w:r>
-        <w:t>float(5,2)</w:t>
-      </w:r>
-    </w:p>
-    <w:p>
-      <w:pPr>
-        <w:pStyle w:val="ListParagraph"/>
-        <w:numPr>
-          <w:ilvl w:val="3"/>
-          <w:numId w:val="1"/>
-        </w:numPr>
-      </w:pPr>
-      <w:r>
-        <w:t>snow.3h Snow volume for the last 3 hours, mm</w:t>
-      </w:r>
-      <w:r>
-        <w:t xml:space="preserve"> </w:t>
-      </w:r>
-      <w:r>
-        <w:t>float(5,2)</w:t>
-      </w:r>
-    </w:p>
-    <w:p>
-      <w:pPr>
-        <w:pStyle w:val="ListParagraph"/>
-        <w:numPr>
-          <w:ilvl w:val="2"/>
-          <w:numId w:val="1"/>
-        </w:numPr>
-      </w:pPr>
-      <w:r>
-        <w:t xml:space="preserve">dt Time of data calculation, </w:t>
-      </w:r>
-      <w:proofErr w:type="spellStart"/>
-      <w:r>
-        <w:t>unix</w:t>
-      </w:r>
-      <w:proofErr w:type="spellEnd"/>
-      <w:r>
-        <w:t>, UTC</w:t>
-      </w:r>
-      <w:r>
-        <w:t xml:space="preserve"> TIMESTAMP</w:t>
-      </w:r>
-    </w:p>
-    <w:p>
-      <w:pPr>
-        <w:pStyle w:val="ListParagraph"/>
-        <w:numPr>
-          <w:ilvl w:val="2"/>
-          <w:numId w:val="1"/>
-        </w:numPr>
-      </w:pPr>
-      <w:r>
-        <w:t>sys</w:t>
-      </w:r>
-    </w:p>
-    <w:p>
-      <w:pPr>
-        <w:pStyle w:val="ListParagraph"/>
-        <w:numPr>
-          <w:ilvl w:val="3"/>
-          <w:numId w:val="1"/>
-        </w:numPr>
-      </w:pPr>
-      <w:proofErr w:type="spellStart"/>
-      <w:r>
-        <w:t>sys.type</w:t>
-      </w:r>
-      <w:proofErr w:type="spellEnd"/>
-      <w:r>
-        <w:t> Internal parameter</w:t>
-      </w:r>
-      <w:r>
-        <w:t xml:space="preserve"> </w:t>
-      </w:r>
-      <w:r>
-        <w:t>SMALLINT</w:t>
-      </w:r>
-    </w:p>
-    <w:p>
-      <w:pPr>
-        <w:pStyle w:val="ListParagraph"/>
-        <w:numPr>
-          <w:ilvl w:val="3"/>
-          <w:numId w:val="1"/>
-        </w:numPr>
-      </w:pPr>
-      <w:r>
-        <w:t>sys.id Internal parameter</w:t>
-      </w:r>
-      <w:r>
-        <w:t xml:space="preserve"> SMALLINT</w:t>
-      </w:r>
-    </w:p>
-    <w:p>
-      <w:pPr>
-        <w:pStyle w:val="ListParagraph"/>
-        <w:numPr>
-          <w:ilvl w:val="3"/>
-          <w:numId w:val="1"/>
-        </w:numPr>
-      </w:pPr>
-      <w:proofErr w:type="spellStart"/>
-      <w:r>
-        <w:t>sys.message</w:t>
-      </w:r>
-      <w:proofErr w:type="spellEnd"/>
-      <w:r>
-        <w:t> Internal parameter</w:t>
-      </w:r>
-      <w:r>
-        <w:t xml:space="preserve"> </w:t>
-      </w:r>
-      <w:r>
-        <w:t>varchar(8)</w:t>
-      </w:r>
-    </w:p>
-    <w:p>
-      <w:pPr>
-        <w:pStyle w:val="ListParagraph"/>
-        <w:numPr>
-          <w:ilvl w:val="3"/>
-          <w:numId w:val="1"/>
-        </w:numPr>
-      </w:pPr>
-      <w:proofErr w:type="spellStart"/>
-      <w:r>
-        <w:t>sys.country</w:t>
-      </w:r>
-      <w:proofErr w:type="spellEnd"/>
-      <w:r>
-        <w:t> Country code (GB, JP etc.)</w:t>
-      </w:r>
-      <w:r>
-        <w:t xml:space="preserve"> varchar(8)</w:t>
-      </w:r>
-    </w:p>
-    <w:p>
-      <w:pPr>
-        <w:pStyle w:val="ListParagraph"/>
-        <w:numPr>
-          <w:ilvl w:val="3"/>
-          <w:numId w:val="1"/>
-        </w:numPr>
-      </w:pPr>
-      <w:proofErr w:type="spellStart"/>
-      <w:r>
-        <w:t>sys.sunrise</w:t>
-      </w:r>
-      <w:proofErr w:type="spellEnd"/>
-      <w:r>
-        <w:t xml:space="preserve"> Sunrise time, </w:t>
-      </w:r>
-      <w:proofErr w:type="spellStart"/>
-      <w:r>
-        <w:t>unix</w:t>
-      </w:r>
-      <w:proofErr w:type="spellEnd"/>
-      <w:r>
-        <w:t>, UTC</w:t>
-      </w:r>
-      <w:r>
-        <w:t xml:space="preserve"> </w:t>
-      </w:r>
-      <w:r>
-        <w:t>TIMESTAMP</w:t>
-      </w:r>
-    </w:p>
-    <w:p>
-      <w:pPr>
-        <w:pStyle w:val="ListParagraph"/>
-        <w:numPr>
-          <w:ilvl w:val="3"/>
-          <w:numId w:val="1"/>
-        </w:numPr>
-      </w:pPr>
-      <w:proofErr w:type="spellStart"/>
-      <w:r>
-        <w:t>sys.sunset</w:t>
-      </w:r>
-      <w:proofErr w:type="spellEnd"/>
-      <w:r>
-        <w:t xml:space="preserve"> Sunset time, </w:t>
-      </w:r>
-      <w:proofErr w:type="spellStart"/>
-      <w:r>
-        <w:t>unix</w:t>
-      </w:r>
-      <w:proofErr w:type="spellEnd"/>
-      <w:r>
-        <w:t>, UTC</w:t>
-      </w:r>
-      <w:r>
-        <w:t xml:space="preserve"> </w:t>
-      </w:r>
-      <w:r>
-        <w:t>TIMESTAMP</w:t>
-      </w:r>
-    </w:p>
-    <w:p>
-      <w:pPr>
-        <w:pStyle w:val="ListParagraph"/>
-        <w:numPr>
-          <w:ilvl w:val="2"/>
-          <w:numId w:val="1"/>
-        </w:numPr>
-      </w:pPr>
-      <w:proofErr w:type="spellStart"/>
-      <w:r>
-        <w:t>timezone</w:t>
-      </w:r>
-      <w:proofErr w:type="spellEnd"/>
-      <w:r>
-        <w:t> Shift in seconds from UTC</w:t>
-      </w:r>
-      <w:r>
-        <w:t xml:space="preserve"> </w:t>
-      </w:r>
-      <w:r>
-        <w:t>TIMESTAMP</w:t>
-      </w:r>
-    </w:p>
-    <w:p>
-      <w:pPr>
-        <w:pStyle w:val="ListParagraph"/>
-        <w:numPr>
-          <w:ilvl w:val="2"/>
-          <w:numId w:val="1"/>
-        </w:numPr>
-      </w:pPr>
-      <w:r>
-        <w:t>id City ID</w:t>
-      </w:r>
-      <w:r>
-        <w:t xml:space="preserve"> </w:t>
-      </w:r>
-      <w:r>
-        <w:t>varchar(</w:t>
-      </w:r>
-      <w:r>
-        <w:t>16</w:t>
-      </w:r>
-      <w:r>
-        <w:t>)</w:t>
-      </w:r>
-      <w:r>
-        <w:t xml:space="preserve"> </w:t>
-      </w:r>
-    </w:p>
-    <w:p>
-      <w:pPr>
-        <w:pStyle w:val="ListParagraph"/>
-        <w:numPr>
-          <w:ilvl w:val="2"/>
-          <w:numId w:val="1"/>
-        </w:numPr>
-      </w:pPr>
-      <w:r>
         <w:t>name City name</w:t>
       </w:r>
       <w:r>
-        <w:t xml:space="preserve"> </w:t>
-      </w:r>
-      <w:r>
-        <w:t>varchar(32)</w:t>
+        <w:t xml:space="preserve"> varchar(32)</w:t>
       </w:r>
     </w:p>
     <w:p>
@@ -1390,10 +1060,68 @@
         <w:t>cod Internal parameter</w:t>
       </w:r>
       <w:r>
-        <w:t xml:space="preserve"> </w:t>
-      </w:r>
-      <w:r>
-        <w:t>SMALLINT</w:t>
+        <w:t xml:space="preserve"> SMALLINT</w:t>
+      </w:r>
+    </w:p>
+    <w:p>
+      <w:pPr>
+        <w:rPr>
+          <w:color w:val="000000" w:themeColor="text1"/>
+        </w:rPr>
+      </w:pPr>
+    </w:p>
+    <w:p>
+      <w:pPr>
+        <w:pStyle w:val="ListParagraph"/>
+        <w:numPr>
+          <w:ilvl w:val="0"/>
+          <w:numId w:val="10"/>
+        </w:numPr>
+        <w:rPr>
+          <w:color w:val="000000" w:themeColor="text1"/>
+        </w:rPr>
+      </w:pPr>
+      <w:r>
+        <w:rPr>
+          <w:color w:val="000000" w:themeColor="text1"/>
+        </w:rPr>
+        <w:t>API call python</w:t>
+      </w:r>
+    </w:p>
+    <w:p>
+      <w:pPr>
+        <w:pStyle w:val="ListParagraph"/>
+        <w:numPr>
+          <w:ilvl w:val="1"/>
+          <w:numId w:val="10"/>
+        </w:numPr>
+        <w:rPr>
+          <w:color w:val="000000" w:themeColor="text1"/>
+        </w:rPr>
+      </w:pPr>
+      <w:r>
+        <w:rPr>
+          <w:color w:val="000000" w:themeColor="text1"/>
+        </w:rPr>
+        <w:t>Json</w:t>
+      </w:r>
+    </w:p>
+    <w:p>
+      <w:pPr>
+        <w:pStyle w:val="ListParagraph"/>
+        <w:numPr>
+          <w:ilvl w:val="1"/>
+          <w:numId w:val="10"/>
+        </w:numPr>
+        <w:rPr>
+          <w:color w:val="000000" w:themeColor="text1"/>
+        </w:rPr>
+      </w:pPr>
+      <w:r>
+        <w:rPr>
+          <w:color w:val="000000" w:themeColor="text1"/>
+        </w:rPr>
+        <w:t>request</w:t>
       </w:r>
     </w:p>
     <w:sectPr>
@@ -2710,6 +2438,119 @@
       <w:rPr>
         <w:rFonts w:ascii="Wingdings" w:hAnsi="Wingdings" w:hint="default"/>
         <w:sz w:val="20"/>
+      </w:rPr>
+    </w:lvl>
+  </w:abstractNum>
+  <w:abstractNum w:abstractNumId="9" w15:restartNumberingAfterBreak="0">
+    <w:nsid w:val="6F514A93"/>
+    <w:multiLevelType w:val="hybridMultilevel"/>
+    <w:tmpl w:val="37BC7EDA"/>
+    <w:lvl w:ilvl="0" w:tplc="18090001">
+      <w:start w:val="1"/>
+      <w:numFmt w:val="bullet"/>
+      <w:lvlText w:val=""/>
+      <w:lvlJc w:val="left"/>
+      <w:pPr>
+        <w:ind w:left="720" w:hanging="360"/>
+      </w:pPr>
+      <w:rPr>
+        <w:rFonts w:ascii="Symbol" w:hAnsi="Symbol" w:hint="default"/>
+      </w:rPr>
+    </w:lvl>
+    <w:lvl w:ilvl="1" w:tplc="18090003">
+      <w:start w:val="1"/>
+      <w:numFmt w:val="bullet"/>
+      <w:lvlText w:val="o"/>
+      <w:lvlJc w:val="left"/>
+      <w:pPr>
+        <w:ind w:left="1440" w:hanging="360"/>
+      </w:pPr>
+      <w:rPr>
+        <w:rFonts w:ascii="Courier New" w:hAnsi="Courier New" w:cs="Courier New" w:hint="default"/>
+      </w:rPr>
+    </w:lvl>
+    <w:lvl w:ilvl="2" w:tplc="18090005" w:tentative="1">
+      <w:start w:val="1"/>
+      <w:numFmt w:val="bullet"/>
+      <w:lvlText w:val=""/>
+      <w:lvlJc w:val="left"/>
+      <w:pPr>
+        <w:ind w:left="2160" w:hanging="360"/>
+      </w:pPr>
+      <w:rPr>
+        <w:rFonts w:ascii="Wingdings" w:hAnsi="Wingdings" w:hint="default"/>
+      </w:rPr>
+    </w:lvl>
+    <w:lvl w:ilvl="3" w:tplc="18090001" w:tentative="1">
+      <w:start w:val="1"/>
+      <w:numFmt w:val="bullet"/>
+      <w:lvlText w:val=""/>
+      <w:lvlJc w:val="left"/>
+      <w:pPr>
+        <w:ind w:left="2880" w:hanging="360"/>
+      </w:pPr>
+      <w:rPr>
+        <w:rFonts w:ascii="Symbol" w:hAnsi="Symbol" w:hint="default"/>
+      </w:rPr>
+    </w:lvl>
+    <w:lvl w:ilvl="4" w:tplc="18090003" w:tentative="1">
+      <w:start w:val="1"/>
+      <w:numFmt w:val="bullet"/>
+      <w:lvlText w:val="o"/>
+      <w:lvlJc w:val="left"/>
+      <w:pPr>
+        <w:ind w:left="3600" w:hanging="360"/>
+      </w:pPr>
+      <w:rPr>
+        <w:rFonts w:ascii="Courier New" w:hAnsi="Courier New" w:cs="Courier New" w:hint="default"/>
+      </w:rPr>
+    </w:lvl>
+    <w:lvl w:ilvl="5" w:tplc="18090005" w:tentative="1">
+      <w:start w:val="1"/>
+      <w:numFmt w:val="bullet"/>
+      <w:lvlText w:val=""/>
+      <w:lvlJc w:val="left"/>
+      <w:pPr>
+        <w:ind w:left="4320" w:hanging="360"/>
+      </w:pPr>
+      <w:rPr>
+        <w:rFonts w:ascii="Wingdings" w:hAnsi="Wingdings" w:hint="default"/>
+      </w:rPr>
+    </w:lvl>
+    <w:lvl w:ilvl="6" w:tplc="18090001" w:tentative="1">
+      <w:start w:val="1"/>
+      <w:numFmt w:val="bullet"/>
+      <w:lvlText w:val=""/>
+      <w:lvlJc w:val="left"/>
+      <w:pPr>
+        <w:ind w:left="5040" w:hanging="360"/>
+      </w:pPr>
+      <w:rPr>
+        <w:rFonts w:ascii="Symbol" w:hAnsi="Symbol" w:hint="default"/>
+      </w:rPr>
+    </w:lvl>
+    <w:lvl w:ilvl="7" w:tplc="18090003" w:tentative="1">
+      <w:start w:val="1"/>
+      <w:numFmt w:val="bullet"/>
+      <w:lvlText w:val="o"/>
+      <w:lvlJc w:val="left"/>
+      <w:pPr>
+        <w:ind w:left="5760" w:hanging="360"/>
+      </w:pPr>
+      <w:rPr>
+        <w:rFonts w:ascii="Courier New" w:hAnsi="Courier New" w:cs="Courier New" w:hint="default"/>
+      </w:rPr>
+    </w:lvl>
+    <w:lvl w:ilvl="8" w:tplc="18090005" w:tentative="1">
+      <w:start w:val="1"/>
+      <w:numFmt w:val="bullet"/>
+      <w:lvlText w:val=""/>
+      <w:lvlJc w:val="left"/>
+      <w:pPr>
+        <w:ind w:left="6480" w:hanging="360"/>
+      </w:pPr>
+      <w:rPr>
+        <w:rFonts w:ascii="Wingdings" w:hAnsi="Wingdings" w:hint="default"/>
       </w:rPr>
     </w:lvl>
   </w:abstractNum>
@@ -2739,6 +2580,9 @@
   </w:num>
   <w:num w:numId="9">
     <w:abstractNumId w:val="5"/>
+  </w:num>
+  <w:num w:numId="10">
+    <w:abstractNumId w:val="9"/>
   </w:num>
 </w:numbering>
 </file>

</xml_diff>

<commit_message>
Commenced DA, read sql into csv for dataProc
</commit_message>
<xml_diff>
--- a/documentation/Personal report/Report_19200172.docx
+++ b/documentation/Personal report/Report_19200172.docx
@@ -72,16 +72,14 @@
       <w:r>
         <w:t>n</w:t>
       </w:r>
-      <w:bookmarkStart w:id="0" w:name="_GoBack"/>
+      <w:r>
+        <w:t xml:space="preserve">umber: </w:t>
+      </w:r>
+      <w:bookmarkStart w:id="0" w:name="_Hlk33451075"/>
+      <w:r>
+        <w:t xml:space="preserve"> small int (16 bit)</w:t>
+      </w:r>
       <w:bookmarkEnd w:id="0"/>
-      <w:r>
-        <w:t xml:space="preserve">umber: </w:t>
-      </w:r>
-      <w:bookmarkStart w:id="1" w:name="_Hlk33451075"/>
-      <w:r>
-        <w:t xml:space="preserve"> small int (16 bit)</w:t>
-      </w:r>
-      <w:bookmarkEnd w:id="1"/>
     </w:p>
     <w:p>
       <w:pPr>
@@ -91,11 +89,16 @@
           <w:numId w:val="1"/>
         </w:numPr>
       </w:pPr>
+      <w:proofErr w:type="spellStart"/>
       <w:r>
         <w:t>c</w:t>
       </w:r>
       <w:r>
-        <w:t xml:space="preserve">ontract_name: </w:t>
+        <w:t>ontract_name</w:t>
+      </w:r>
+      <w:proofErr w:type="spellEnd"/>
+      <w:r>
+        <w:t xml:space="preserve">: </w:t>
       </w:r>
       <w:r>
         <w:t xml:space="preserve"> varchar</w:t>
@@ -134,8 +137,13 @@
         <w:t xml:space="preserve"> </w:t>
       </w:r>
       <w:r>
-        <w:t xml:space="preserve"> with reference to contract_name</w:t>
-      </w:r>
+        <w:t xml:space="preserve"> with reference to </w:t>
+      </w:r>
+      <w:proofErr w:type="spellStart"/>
+      <w:r>
+        <w:t>contract_name</w:t>
+      </w:r>
+      <w:proofErr w:type="spellEnd"/>
     </w:p>
     <w:p>
       <w:pPr>
@@ -158,8 +166,13 @@
         <w:t xml:space="preserve"> </w:t>
       </w:r>
       <w:r>
-        <w:t>with reference to contract_name</w:t>
-      </w:r>
+        <w:t xml:space="preserve">with reference to </w:t>
+      </w:r>
+      <w:proofErr w:type="spellStart"/>
+      <w:r>
+        <w:t>contract_name</w:t>
+      </w:r>
+      <w:proofErr w:type="spellEnd"/>
     </w:p>
     <w:p>
       <w:pPr>
@@ -247,8 +260,13 @@
           <w:numId w:val="1"/>
         </w:numPr>
       </w:pPr>
-      <w:r>
-        <w:t>Lng:</w:t>
+      <w:proofErr w:type="spellStart"/>
+      <w:r>
+        <w:t>Lng</w:t>
+      </w:r>
+      <w:proofErr w:type="spellEnd"/>
+      <w:r>
+        <w:t>:</w:t>
       </w:r>
       <w:r>
         <w:t xml:space="preserve"> float(10,6)</w:t>
@@ -292,8 +310,13 @@
           <w:numId w:val="1"/>
         </w:numPr>
       </w:pPr>
-      <w:r>
-        <w:t xml:space="preserve">entry_timestamp: </w:t>
+      <w:proofErr w:type="spellStart"/>
+      <w:r>
+        <w:t>entry_timestamp</w:t>
+      </w:r>
+      <w:proofErr w:type="spellEnd"/>
+      <w:r>
+        <w:t xml:space="preserve">: </w:t>
       </w:r>
       <w:r>
         <w:t>timestamp</w:t>
@@ -301,9 +324,11 @@
       <w:r>
         <w:t xml:space="preserve"> </w:t>
       </w:r>
+      <w:proofErr w:type="spellStart"/>
       <w:r>
         <w:t>timestamp</w:t>
       </w:r>
+      <w:proofErr w:type="spellEnd"/>
       <w:r>
         <w:t xml:space="preserve"> default value given [0000-00-00 00:00:00] not accepted </w:t>
       </w:r>
@@ -328,9 +353,11 @@
           <w:numId w:val="1"/>
         </w:numPr>
       </w:pPr>
+      <w:proofErr w:type="spellStart"/>
       <w:r>
         <w:t>bike_stands</w:t>
       </w:r>
+      <w:proofErr w:type="spellEnd"/>
       <w:r>
         <w:t>: small int (16 bit)</w:t>
       </w:r>
@@ -343,8 +370,13 @@
           <w:numId w:val="1"/>
         </w:numPr>
       </w:pPr>
-      <w:r>
-        <w:t>available_bike_stands:</w:t>
+      <w:proofErr w:type="spellStart"/>
+      <w:r>
+        <w:t>available_bike_stands</w:t>
+      </w:r>
+      <w:proofErr w:type="spellEnd"/>
+      <w:r>
+        <w:t>:</w:t>
       </w:r>
       <w:r>
         <w:t xml:space="preserve"> small int (16 bit)</w:t>
@@ -358,8 +390,13 @@
           <w:numId w:val="1"/>
         </w:numPr>
       </w:pPr>
-      <w:r>
-        <w:t>available_bikes:</w:t>
+      <w:proofErr w:type="spellStart"/>
+      <w:r>
+        <w:t>available_bikes</w:t>
+      </w:r>
+      <w:proofErr w:type="spellEnd"/>
+      <w:r>
+        <w:t>:</w:t>
       </w:r>
       <w:r>
         <w:t xml:space="preserve"> small int (16 bit)</w:t>
@@ -379,11 +416,11 @@
       <w:r>
         <w:t xml:space="preserve">: </w:t>
       </w:r>
-      <w:bookmarkStart w:id="2" w:name="_Hlk33445749"/>
+      <w:bookmarkStart w:id="1" w:name="_Hlk33445749"/>
       <w:r>
         <w:t>varchar</w:t>
       </w:r>
-      <w:bookmarkEnd w:id="2"/>
+      <w:bookmarkEnd w:id="1"/>
       <w:r>
         <w:t>(8) OPEN CLOSE</w:t>
       </w:r>
@@ -396,8 +433,13 @@
           <w:numId w:val="1"/>
         </w:numPr>
       </w:pPr>
-      <w:r>
-        <w:t>last_update:</w:t>
+      <w:proofErr w:type="spellStart"/>
+      <w:r>
+        <w:t>last_update</w:t>
+      </w:r>
+      <w:proofErr w:type="spellEnd"/>
+      <w:r>
+        <w:t>:</w:t>
       </w:r>
       <w:r>
         <w:t xml:space="preserve"> </w:t>
@@ -414,8 +456,13 @@
           <w:numId w:val="1"/>
         </w:numPr>
       </w:pPr>
-      <w:r>
-        <w:t>entry_timestamp:</w:t>
+      <w:proofErr w:type="spellStart"/>
+      <w:r>
+        <w:t>entry_timestamp</w:t>
+      </w:r>
+      <w:proofErr w:type="spellEnd"/>
+      <w:r>
+        <w:t>:</w:t>
       </w:r>
       <w:r>
         <w:t xml:space="preserve"> </w:t>
@@ -458,9 +505,11 @@
           <w:numId w:val="1"/>
         </w:numPr>
       </w:pPr>
+      <w:proofErr w:type="spellStart"/>
       <w:r>
         <w:t>coord</w:t>
       </w:r>
+      <w:proofErr w:type="spellEnd"/>
     </w:p>
     <w:p>
       <w:pPr>
@@ -470,8 +519,13 @@
           <w:numId w:val="1"/>
         </w:numPr>
       </w:pPr>
-      <w:r>
-        <w:t>coord.lon City geo location, longitude</w:t>
+      <w:proofErr w:type="spellStart"/>
+      <w:r>
+        <w:t>coord.lon</w:t>
+      </w:r>
+      <w:proofErr w:type="spellEnd"/>
+      <w:r>
+        <w:t> City geo location, longitude</w:t>
       </w:r>
       <w:r>
         <w:t xml:space="preserve"> float(10,6)  </w:t>
@@ -485,8 +539,13 @@
           <w:numId w:val="1"/>
         </w:numPr>
       </w:pPr>
-      <w:r>
-        <w:t>coord.lat City geo location, latitude</w:t>
+      <w:proofErr w:type="spellStart"/>
+      <w:r>
+        <w:t>coord.lat</w:t>
+      </w:r>
+      <w:proofErr w:type="spellEnd"/>
+      <w:r>
+        <w:t> City geo location, latitude</w:t>
       </w:r>
       <w:r>
         <w:t xml:space="preserve"> float(10,6)  </w:t>
@@ -530,8 +589,13 @@
           <w:numId w:val="1"/>
         </w:numPr>
       </w:pPr>
-      <w:r>
-        <w:t>weather.main Group of weather parameters (Rain, Snow, Extreme etc.)</w:t>
+      <w:proofErr w:type="spellStart"/>
+      <w:r>
+        <w:t>weather.main</w:t>
+      </w:r>
+      <w:proofErr w:type="spellEnd"/>
+      <w:r>
+        <w:t> Group of weather parameters (Rain, Snow, Extreme etc.)</w:t>
       </w:r>
       <w:r>
         <w:t xml:space="preserve"> varchar(16)</w:t>
@@ -545,8 +609,13 @@
           <w:numId w:val="1"/>
         </w:numPr>
       </w:pPr>
-      <w:r>
-        <w:t>weather.description Weather condition within the group. You can get the output in your language. </w:t>
+      <w:proofErr w:type="spellStart"/>
+      <w:r>
+        <w:t>weather.description</w:t>
+      </w:r>
+      <w:proofErr w:type="spellEnd"/>
+      <w:r>
+        <w:t> Weather condition within the group. You can get the output in your language. </w:t>
       </w:r>
       <w:r>
         <w:t xml:space="preserve">varchar(32) </w:t>
@@ -560,8 +629,13 @@
           <w:numId w:val="1"/>
         </w:numPr>
       </w:pPr>
-      <w:r>
-        <w:t>weather.icon Weather icon id</w:t>
+      <w:proofErr w:type="spellStart"/>
+      <w:r>
+        <w:t>weather.icon</w:t>
+      </w:r>
+      <w:proofErr w:type="spellEnd"/>
+      <w:r>
+        <w:t> Weather icon id</w:t>
       </w:r>
       <w:r>
         <w:t xml:space="preserve"> </w:t>
@@ -605,8 +679,13 @@
           <w:numId w:val="1"/>
         </w:numPr>
       </w:pPr>
-      <w:r>
-        <w:t>main.temp Temperature. Unit Default: Kelvin, Metric: Celsius, Imperial: Fahrenheit.</w:t>
+      <w:proofErr w:type="spellStart"/>
+      <w:r>
+        <w:t>main.temp</w:t>
+      </w:r>
+      <w:proofErr w:type="spellEnd"/>
+      <w:r>
+        <w:t> Temperature. Unit Default: Kelvin, Metric: Celsius, Imperial: Fahrenheit.</w:t>
       </w:r>
       <w:r>
         <w:t xml:space="preserve"> float(5,2)</w:t>
@@ -620,8 +699,13 @@
           <w:numId w:val="1"/>
         </w:numPr>
       </w:pPr>
-      <w:r>
-        <w:t>main.feels_like Temperature. This temperature parameter accounts for the human perception of weather. Unit Default: Kelvin, Metric: Celsius, Imperial: Fahrenheit.</w:t>
+      <w:proofErr w:type="spellStart"/>
+      <w:r>
+        <w:t>main.feels_like</w:t>
+      </w:r>
+      <w:proofErr w:type="spellEnd"/>
+      <w:r>
+        <w:t> Temperature. This temperature parameter accounts for the human perception of weather. Unit Default: Kelvin, Metric: Celsius, Imperial: Fahrenheit.</w:t>
       </w:r>
       <w:r>
         <w:t xml:space="preserve"> float(5,2)</w:t>
@@ -635,10 +719,36 @@
           <w:numId w:val="1"/>
         </w:numPr>
       </w:pPr>
+      <w:proofErr w:type="spellStart"/>
       <w:r>
         <w:lastRenderedPageBreak/>
-        <w:t>main.pressure Atmospheric pressure (on the sea level, if there is no sea_level or grnd_level data), hPa</w:t>
-      </w:r>
+        <w:t>main.pressure</w:t>
+      </w:r>
+      <w:proofErr w:type="spellEnd"/>
+      <w:r>
+        <w:t xml:space="preserve"> Atmospheric pressure (on the sea level, if there is no </w:t>
+      </w:r>
+      <w:proofErr w:type="spellStart"/>
+      <w:r>
+        <w:t>sea_level</w:t>
+      </w:r>
+      <w:proofErr w:type="spellEnd"/>
+      <w:r>
+        <w:t xml:space="preserve"> or </w:t>
+      </w:r>
+      <w:proofErr w:type="spellStart"/>
+      <w:r>
+        <w:t>grnd_level</w:t>
+      </w:r>
+      <w:proofErr w:type="spellEnd"/>
+      <w:r>
+        <w:t xml:space="preserve"> data), </w:t>
+      </w:r>
+      <w:proofErr w:type="spellStart"/>
+      <w:r>
+        <w:t>hPa</w:t>
+      </w:r>
+      <w:proofErr w:type="spellEnd"/>
       <w:r>
         <w:t xml:space="preserve"> SMALLINT</w:t>
       </w:r>
@@ -651,8 +761,13 @@
           <w:numId w:val="1"/>
         </w:numPr>
       </w:pPr>
-      <w:r>
-        <w:t>main.humidity Humidity, %</w:t>
+      <w:proofErr w:type="spellStart"/>
+      <w:r>
+        <w:t>main.humidity</w:t>
+      </w:r>
+      <w:proofErr w:type="spellEnd"/>
+      <w:r>
+        <w:t> Humidity, %</w:t>
       </w:r>
       <w:r>
         <w:t xml:space="preserve"> SMALLINT</w:t>
@@ -666,8 +781,13 @@
           <w:numId w:val="1"/>
         </w:numPr>
       </w:pPr>
-      <w:r>
-        <w:t>main.temp_min Minimum temperature at the moment. This is deviation from current temp that is possible for large cities and megalopolises geographically expanded (use these parameter optionally). Unit Default: Kelvin, Metric: Celsius, Imperial: Fahrenheit.</w:t>
+      <w:proofErr w:type="spellStart"/>
+      <w:r>
+        <w:t>main.temp_min</w:t>
+      </w:r>
+      <w:proofErr w:type="spellEnd"/>
+      <w:r>
+        <w:t> Minimum temperature at the moment. This is deviation from current temp that is possible for large cities and megalopolises geographically expanded (use these parameter optionally). Unit Default: Kelvin, Metric: Celsius, Imperial: Fahrenheit.</w:t>
       </w:r>
       <w:r>
         <w:t xml:space="preserve"> float(5,2)</w:t>
@@ -681,8 +801,13 @@
           <w:numId w:val="1"/>
         </w:numPr>
       </w:pPr>
-      <w:r>
-        <w:t>main.temp_max Maximum temperature at the moment. This is deviation from current temp that is possible for large cities and megalopolises geographically expanded (use these parameter optionally). Unit Default: Kelvin, Metric: Celsius, Imperial: Fahrenheit.</w:t>
+      <w:proofErr w:type="spellStart"/>
+      <w:r>
+        <w:t>main.temp_max</w:t>
+      </w:r>
+      <w:proofErr w:type="spellEnd"/>
+      <w:r>
+        <w:t> Maximum temperature at the moment. This is deviation from current temp that is possible for large cities and megalopolises geographically expanded (use these parameter optionally). Unit Default: Kelvin, Metric: Celsius, Imperial: Fahrenheit.</w:t>
       </w:r>
       <w:r>
         <w:t xml:space="preserve"> float(5,2)</w:t>
@@ -696,9 +821,19 @@
           <w:numId w:val="1"/>
         </w:numPr>
       </w:pPr>
-      <w:r>
-        <w:t>main.sea_level Atmospheric pressure on the sea level, hPa</w:t>
-      </w:r>
+      <w:proofErr w:type="spellStart"/>
+      <w:r>
+        <w:t>main.sea_level</w:t>
+      </w:r>
+      <w:proofErr w:type="spellEnd"/>
+      <w:r>
+        <w:t xml:space="preserve"> Atmospheric pressure on the sea level, </w:t>
+      </w:r>
+      <w:proofErr w:type="spellStart"/>
+      <w:r>
+        <w:t>hPa</w:t>
+      </w:r>
+      <w:proofErr w:type="spellEnd"/>
       <w:r>
         <w:t xml:space="preserve"> SMALLINT</w:t>
       </w:r>
@@ -711,9 +846,19 @@
           <w:numId w:val="1"/>
         </w:numPr>
       </w:pPr>
-      <w:r>
-        <w:t>main.grnd_level Atmospheric pressure on the ground level, hPa</w:t>
-      </w:r>
+      <w:proofErr w:type="spellStart"/>
+      <w:r>
+        <w:t>main.grnd_level</w:t>
+      </w:r>
+      <w:proofErr w:type="spellEnd"/>
+      <w:r>
+        <w:t xml:space="preserve"> Atmospheric pressure on the ground level, </w:t>
+      </w:r>
+      <w:proofErr w:type="spellStart"/>
+      <w:r>
+        <w:t>hPa</w:t>
+      </w:r>
+      <w:proofErr w:type="spellEnd"/>
       <w:r>
         <w:t xml:space="preserve"> SMALLINT</w:t>
       </w:r>
@@ -738,8 +883,13 @@
           <w:numId w:val="1"/>
         </w:numPr>
       </w:pPr>
-      <w:r>
-        <w:t>wind.speed Wind speed. Unit Default: meter/sec, Metric: meter/sec, Imperial: miles/hour.</w:t>
+      <w:proofErr w:type="spellStart"/>
+      <w:r>
+        <w:t>wind.speed</w:t>
+      </w:r>
+      <w:proofErr w:type="spellEnd"/>
+      <w:r>
+        <w:t> Wind speed. Unit Default: meter/sec, Metric: meter/sec, Imperial: miles/hour.</w:t>
       </w:r>
       <w:r>
         <w:t xml:space="preserve"> float(5,2)</w:t>
@@ -753,8 +903,13 @@
           <w:numId w:val="1"/>
         </w:numPr>
       </w:pPr>
-      <w:r>
-        <w:t>wind.deg Wind direction, degrees (meteorological)</w:t>
+      <w:proofErr w:type="spellStart"/>
+      <w:r>
+        <w:t>wind.deg</w:t>
+      </w:r>
+      <w:proofErr w:type="spellEnd"/>
+      <w:r>
+        <w:t> Wind direction, degrees (meteorological)</w:t>
       </w:r>
       <w:r>
         <w:t xml:space="preserve"> SMALLINT</w:t>
@@ -780,8 +935,13 @@
           <w:numId w:val="1"/>
         </w:numPr>
       </w:pPr>
-      <w:r>
-        <w:t>clouds.all Cloudiness, %</w:t>
+      <w:proofErr w:type="spellStart"/>
+      <w:r>
+        <w:t>clouds.all</w:t>
+      </w:r>
+      <w:proofErr w:type="spellEnd"/>
+      <w:r>
+        <w:t> Cloudiness, %</w:t>
       </w:r>
       <w:r>
         <w:t xml:space="preserve"> SMALLINT</w:t>
@@ -892,7 +1052,15 @@
         </w:numPr>
       </w:pPr>
       <w:r>
-        <w:t>dt Time of data calculation, unix, UTC</w:t>
+        <w:t xml:space="preserve">dt Time of data calculation, </w:t>
+      </w:r>
+      <w:proofErr w:type="spellStart"/>
+      <w:r>
+        <w:t>unix</w:t>
+      </w:r>
+      <w:proofErr w:type="spellEnd"/>
+      <w:r>
+        <w:t>, UTC</w:t>
       </w:r>
       <w:r>
         <w:t xml:space="preserve"> TIMESTAMP</w:t>
@@ -918,8 +1086,13 @@
           <w:numId w:val="1"/>
         </w:numPr>
       </w:pPr>
-      <w:r>
-        <w:t>sys.type Internal parameter</w:t>
+      <w:proofErr w:type="spellStart"/>
+      <w:r>
+        <w:t>sys.type</w:t>
+      </w:r>
+      <w:proofErr w:type="spellEnd"/>
+      <w:r>
+        <w:t> Internal parameter</w:t>
       </w:r>
       <w:r>
         <w:t xml:space="preserve"> SMALLINT</w:t>
@@ -948,8 +1121,13 @@
           <w:numId w:val="1"/>
         </w:numPr>
       </w:pPr>
-      <w:r>
-        <w:t>sys.message Internal parameter</w:t>
+      <w:proofErr w:type="spellStart"/>
+      <w:r>
+        <w:t>sys.message</w:t>
+      </w:r>
+      <w:proofErr w:type="spellEnd"/>
+      <w:r>
+        <w:t> Internal parameter</w:t>
       </w:r>
       <w:r>
         <w:t xml:space="preserve"> varchar(8)</w:t>
@@ -963,8 +1141,13 @@
           <w:numId w:val="1"/>
         </w:numPr>
       </w:pPr>
-      <w:r>
-        <w:t>sys.country Country code (GB, JP etc.)</w:t>
+      <w:proofErr w:type="spellStart"/>
+      <w:r>
+        <w:t>sys.country</w:t>
+      </w:r>
+      <w:proofErr w:type="spellEnd"/>
+      <w:r>
+        <w:t> Country code (GB, JP etc.)</w:t>
       </w:r>
       <w:r>
         <w:t xml:space="preserve"> varchar(8)</w:t>
@@ -978,8 +1161,21 @@
           <w:numId w:val="1"/>
         </w:numPr>
       </w:pPr>
-      <w:r>
-        <w:t>sys.sunrise Sunrise time, unix, UTC</w:t>
+      <w:proofErr w:type="spellStart"/>
+      <w:r>
+        <w:t>sys.sunrise</w:t>
+      </w:r>
+      <w:proofErr w:type="spellEnd"/>
+      <w:r>
+        <w:t xml:space="preserve"> Sunrise time, </w:t>
+      </w:r>
+      <w:proofErr w:type="spellStart"/>
+      <w:r>
+        <w:t>unix</w:t>
+      </w:r>
+      <w:proofErr w:type="spellEnd"/>
+      <w:r>
+        <w:t>, UTC</w:t>
       </w:r>
       <w:r>
         <w:t xml:space="preserve"> TIMESTAMP</w:t>
@@ -993,8 +1189,21 @@
           <w:numId w:val="1"/>
         </w:numPr>
       </w:pPr>
-      <w:r>
-        <w:t>sys.sunset Sunset time, unix, UTC</w:t>
+      <w:proofErr w:type="spellStart"/>
+      <w:r>
+        <w:t>sys.sunset</w:t>
+      </w:r>
+      <w:proofErr w:type="spellEnd"/>
+      <w:r>
+        <w:t xml:space="preserve"> Sunset time, </w:t>
+      </w:r>
+      <w:proofErr w:type="spellStart"/>
+      <w:r>
+        <w:t>unix</w:t>
+      </w:r>
+      <w:proofErr w:type="spellEnd"/>
+      <w:r>
+        <w:t>, UTC</w:t>
       </w:r>
       <w:r>
         <w:t xml:space="preserve"> TIMESTAMP</w:t>
@@ -1008,8 +1217,13 @@
           <w:numId w:val="1"/>
         </w:numPr>
       </w:pPr>
-      <w:r>
-        <w:t>timezone Shift in seconds from UTC</w:t>
+      <w:proofErr w:type="spellStart"/>
+      <w:r>
+        <w:t>timezone</w:t>
+      </w:r>
+      <w:proofErr w:type="spellEnd"/>
+      <w:r>
+        <w:t> Shift in seconds from UTC</w:t>
       </w:r>
       <w:r>
         <w:t xml:space="preserve"> TIMESTAMP</w:t>
@@ -1121,8 +1335,16 @@
         <w:rPr>
           <w:color w:val="000000" w:themeColor="text1"/>
         </w:rPr>
-        <w:t>request</w:t>
-      </w:r>
+        <w:t>R</w:t>
+      </w:r>
+      <w:r>
+        <w:rPr>
+          <w:color w:val="000000" w:themeColor="text1"/>
+        </w:rPr>
+        <w:t>equest</w:t>
+      </w:r>
+      <w:bookmarkStart w:id="2" w:name="_GoBack"/>
+      <w:bookmarkEnd w:id="2"/>
     </w:p>
     <w:sectPr>
       <w:pgSz w:w="11906" w:h="16838"/>

</xml_diff>